<commit_message>
Working on kmom06, report writing.
</commit_message>
<xml_diff>
--- a/docs/devops/Redovisningar.docx
+++ b/docs/devops/Redovisningar.docx
@@ -5296,8 +5296,193 @@
           <w:lang w:val="sv-SE"/>
         </w:rPr>
       </w:pPr>
-      <w:bookmarkStart w:id="0" w:name="_GoBack"/>
-      <w:bookmarkEnd w:id="0"/>
+      <w:r>
+        <w:rPr>
+          <w:lang w:val="sv-SE"/>
+        </w:rPr>
+        <w:t xml:space="preserve">Med K8s tror jag det handlar </w:t>
+      </w:r>
+      <w:r>
+        <w:rPr>
+          <w:lang w:val="sv-SE"/>
+        </w:rPr>
+        <w:t xml:space="preserve">främst </w:t>
+      </w:r>
+      <w:r>
+        <w:rPr>
+          <w:lang w:val="sv-SE"/>
+        </w:rPr>
+        <w:t>om förmågan att skala hori</w:t>
+      </w:r>
+      <w:r>
+        <w:rPr>
+          <w:lang w:val="sv-SE"/>
+        </w:rPr>
+        <w:t xml:space="preserve">sontellt, att justera antalet kopior av ens applikation som tar hand om belastningen och tillgängligheten. Då naturen av K8s handlar om containerisad miljö, så gäller det att satsa på, som jag kallar det för, containeriserad </w:t>
+      </w:r>
+      <w:proofErr w:type="spellStart"/>
+      <w:r>
+        <w:rPr>
+          <w:lang w:val="sv-SE"/>
+        </w:rPr>
+        <w:t>low</w:t>
+      </w:r>
+      <w:proofErr w:type="spellEnd"/>
+      <w:r>
+        <w:rPr>
+          <w:lang w:val="sv-SE"/>
+        </w:rPr>
+        <w:t xml:space="preserve"> </w:t>
+      </w:r>
+      <w:proofErr w:type="spellStart"/>
+      <w:r>
+        <w:rPr>
+          <w:lang w:val="sv-SE"/>
+        </w:rPr>
+        <w:t>coupling</w:t>
+      </w:r>
+      <w:proofErr w:type="spellEnd"/>
+      <w:r>
+        <w:rPr>
+          <w:lang w:val="sv-SE"/>
+        </w:rPr>
+        <w:t xml:space="preserve"> och </w:t>
+      </w:r>
+      <w:proofErr w:type="spellStart"/>
+      <w:r>
+        <w:rPr>
+          <w:lang w:val="sv-SE"/>
+        </w:rPr>
+        <w:t>high</w:t>
+      </w:r>
+      <w:proofErr w:type="spellEnd"/>
+      <w:r>
+        <w:rPr>
+          <w:lang w:val="sv-SE"/>
+        </w:rPr>
+        <w:t xml:space="preserve"> </w:t>
+      </w:r>
+      <w:proofErr w:type="spellStart"/>
+      <w:r>
+        <w:rPr>
+          <w:lang w:val="sv-SE"/>
+        </w:rPr>
+        <w:t>cohesion</w:t>
+      </w:r>
+      <w:proofErr w:type="spellEnd"/>
+      <w:r>
+        <w:rPr>
+          <w:lang w:val="sv-SE"/>
+        </w:rPr>
+        <w:t xml:space="preserve">. </w:t>
+      </w:r>
+      <w:proofErr w:type="spellStart"/>
+      <w:r>
+        <w:rPr>
+          <w:lang w:val="sv-SE"/>
+        </w:rPr>
+        <w:t>Low</w:t>
+      </w:r>
+      <w:proofErr w:type="spellEnd"/>
+      <w:r>
+        <w:rPr>
+          <w:lang w:val="sv-SE"/>
+        </w:rPr>
+        <w:t xml:space="preserve"> </w:t>
+      </w:r>
+      <w:proofErr w:type="spellStart"/>
+      <w:r>
+        <w:rPr>
+          <w:lang w:val="sv-SE"/>
+        </w:rPr>
+        <w:t>coupling</w:t>
+      </w:r>
+      <w:proofErr w:type="spellEnd"/>
+      <w:r>
+        <w:rPr>
+          <w:lang w:val="sv-SE"/>
+        </w:rPr>
+        <w:t xml:space="preserve"> och </w:t>
+      </w:r>
+      <w:proofErr w:type="spellStart"/>
+      <w:r>
+        <w:rPr>
+          <w:lang w:val="sv-SE"/>
+        </w:rPr>
+        <w:t>high</w:t>
+      </w:r>
+      <w:proofErr w:type="spellEnd"/>
+      <w:r>
+        <w:rPr>
+          <w:lang w:val="sv-SE"/>
+        </w:rPr>
+        <w:t xml:space="preserve"> </w:t>
+      </w:r>
+      <w:proofErr w:type="spellStart"/>
+      <w:r>
+        <w:rPr>
+          <w:lang w:val="sv-SE"/>
+        </w:rPr>
+        <w:t>cohesion</w:t>
+      </w:r>
+      <w:proofErr w:type="spellEnd"/>
+      <w:r>
+        <w:rPr>
+          <w:lang w:val="sv-SE"/>
+        </w:rPr>
+        <w:t xml:space="preserve"> är inom objekt orienterad design ett sätt att låta varje klass utföra sin funktion den är menad till, och inte beblanda sig med andra, då det blir svårare annars att ändra i koden. Låt därför varje mikrotjänst sköta sin funktion den är menad till i sin egen container.</w:t>
+      </w:r>
+    </w:p>
+    <w:p>
+      <w:pPr>
+        <w:rPr>
+          <w:lang w:val="sv-SE"/>
+        </w:rPr>
+      </w:pPr>
+      <w:r>
+        <w:rPr>
+          <w:lang w:val="sv-SE"/>
+        </w:rPr>
+        <w:t xml:space="preserve">Sen handlar det om hur man ska tillhandahålla detta, och hur man ska gå tillväga när man bygger upp sitt projekt. </w:t>
+      </w:r>
+      <w:r>
+        <w:rPr>
+          <w:lang w:val="sv-SE"/>
+        </w:rPr>
+        <w:t xml:space="preserve">Istället för att nämna alla punkter i de tolv faktorerna, där vissa </w:t>
+      </w:r>
+      <w:r>
+        <w:rPr>
+          <w:lang w:val="sv-SE"/>
+        </w:rPr>
+        <w:t xml:space="preserve">vi redan lärt oss i </w:t>
+      </w:r>
+      <w:proofErr w:type="spellStart"/>
+      <w:r>
+        <w:rPr>
+          <w:lang w:val="sv-SE"/>
+        </w:rPr>
+        <w:t>DevOps</w:t>
+      </w:r>
+      <w:proofErr w:type="spellEnd"/>
+      <w:r>
+        <w:rPr>
+          <w:lang w:val="sv-SE"/>
+        </w:rPr>
+        <w:t>, kanske man kan göra någon slags sammanfattning. Man ska fokusera på applikationernas huvudsakliga uppgifter, ta i beaktning driftförhållandena mellan komponenterna</w:t>
+      </w:r>
+      <w:r>
+        <w:rPr>
+          <w:lang w:val="sv-SE"/>
+        </w:rPr>
+        <w:t>,</w:t>
+      </w:r>
+      <w:r>
+        <w:rPr>
+          <w:lang w:val="sv-SE"/>
+        </w:rPr>
+        <w:t xml:space="preserve"> och ha något slags förutsägande system hur containrarna kommer bete sig i K8s.</w:t>
+      </w:r>
     </w:p>
     <w:p>
       <w:pPr>
@@ -5313,8 +5498,18 @@
         <w:rPr>
           <w:lang w:val="sv-SE"/>
         </w:rPr>
+        <w:lastRenderedPageBreak/>
         <w:t>Vad är viktigt att tänka på när man ska köra K8s i produktion?</w:t>
       </w:r>
+    </w:p>
+    <w:p>
+      <w:pPr>
+        <w:rPr>
+          <w:lang w:val="sv-SE"/>
+        </w:rPr>
+      </w:pPr>
+      <w:bookmarkStart w:id="0" w:name="_GoBack"/>
+      <w:bookmarkEnd w:id="0"/>
     </w:p>
     <w:p>
       <w:pPr>

</xml_diff>

<commit_message>
Working on DevOps report, ch. 2.2, praktiskt och tekniskt.
</commit_message>
<xml_diff>
--- a/docs/devops/Redovisningar.docx
+++ b/docs/devops/Redovisningar.docx
@@ -4890,6 +4890,43 @@
         <w:rPr>
           <w:lang w:val="sv-SE"/>
         </w:rPr>
+        <w:t xml:space="preserve">Jag vill påminna läsaren om att jag är ganska ny inom K8s världen. Så </w:t>
+      </w:r>
+      <w:r>
+        <w:rPr>
+          <w:lang w:val="sv-SE"/>
+        </w:rPr>
+        <w:t xml:space="preserve">en del av det </w:t>
+      </w:r>
+      <w:r>
+        <w:rPr>
+          <w:lang w:val="sv-SE"/>
+        </w:rPr>
+        <w:t xml:space="preserve">jag skriver är ifrån andras åsikter, ifrån sidor läraren länkat till. Jag har inte den erfarenheten att praktiskt göra bedömningen och urskilja vad sidorna pratar om alltid </w:t>
+      </w:r>
+      <w:r>
+        <w:rPr>
+          <w:lang w:val="sv-SE"/>
+        </w:rPr>
+        <w:t>är den bästa lösningen</w:t>
+      </w:r>
+      <w:r>
+        <w:rPr>
+          <w:lang w:val="sv-SE"/>
+        </w:rPr>
+        <w:t>. Men det jag skriver ner förstår jag, inte nödvändigtvis allting, och tycker det låter förnuftigt.</w:t>
+      </w:r>
+    </w:p>
+    <w:p>
+      <w:pPr>
+        <w:rPr>
+          <w:lang w:val="sv-SE"/>
+        </w:rPr>
+      </w:pPr>
+      <w:r>
+        <w:rPr>
+          <w:lang w:val="sv-SE"/>
+        </w:rPr>
         <w:t xml:space="preserve">Första intrycket lär nog ge en del komplexitet om det. Det är ganska nya termer och koncept man inte får med sig av att enbart använda </w:t>
       </w:r>
       <w:proofErr w:type="spellStart"/>
@@ -5176,14 +5213,12 @@
         </w:rPr>
         <w:t xml:space="preserve">Risken finns alltid att </w:t>
       </w:r>
-      <w:proofErr w:type="spellStart"/>
-      <w:r>
-        <w:rPr>
-          <w:lang w:val="sv-SE"/>
-        </w:rPr>
-        <w:t>appliktionen</w:t>
-      </w:r>
-      <w:proofErr w:type="spellEnd"/>
+      <w:r>
+        <w:rPr>
+          <w:lang w:val="sv-SE"/>
+        </w:rPr>
+        <w:t>applikationen</w:t>
+      </w:r>
       <w:r>
         <w:rPr>
           <w:lang w:val="sv-SE"/>
@@ -5443,6 +5478,7 @@
         <w:rPr>
           <w:lang w:val="sv-SE"/>
         </w:rPr>
+        <w:lastRenderedPageBreak/>
         <w:t xml:space="preserve">Sen handlar det om hur man ska tillhandahålla detta, och hur man ska gå tillväga när man bygger upp sitt projekt. </w:t>
       </w:r>
       <w:r>
@@ -5498,7 +5534,6 @@
         <w:rPr>
           <w:lang w:val="sv-SE"/>
         </w:rPr>
-        <w:lastRenderedPageBreak/>
         <w:t>Vad är viktigt att tänka på när man ska köra K8s i produktion?</w:t>
       </w:r>
     </w:p>
@@ -5508,8 +5543,198 @@
           <w:lang w:val="sv-SE"/>
         </w:rPr>
       </w:pPr>
-      <w:bookmarkStart w:id="0" w:name="_GoBack"/>
-      <w:bookmarkEnd w:id="0"/>
+      <w:r>
+        <w:rPr>
+          <w:lang w:val="sv-SE"/>
+        </w:rPr>
+        <w:t xml:space="preserve">Att </w:t>
+      </w:r>
+      <w:proofErr w:type="spellStart"/>
+      <w:proofErr w:type="gramStart"/>
+      <w:r>
+        <w:rPr>
+          <w:lang w:val="sv-SE"/>
+        </w:rPr>
+        <w:t>bla</w:t>
+      </w:r>
+      <w:proofErr w:type="spellEnd"/>
+      <w:r>
+        <w:rPr>
+          <w:lang w:val="sv-SE"/>
+        </w:rPr>
+        <w:t>.</w:t>
+      </w:r>
+      <w:proofErr w:type="gramEnd"/>
+      <w:r>
+        <w:rPr>
+          <w:lang w:val="sv-SE"/>
+        </w:rPr>
+        <w:t xml:space="preserve"> inte försöka jobba på samma sätt som när man gör lokalt, eller i en </w:t>
+      </w:r>
+      <w:proofErr w:type="spellStart"/>
+      <w:r>
+        <w:rPr>
+          <w:lang w:val="sv-SE"/>
+        </w:rPr>
+        <w:t>dev</w:t>
+      </w:r>
+      <w:proofErr w:type="spellEnd"/>
+      <w:r>
+        <w:rPr>
+          <w:lang w:val="sv-SE"/>
+        </w:rPr>
+        <w:t xml:space="preserve">/test miljö. Det gäller att </w:t>
+      </w:r>
+      <w:r>
+        <w:rPr>
+          <w:lang w:val="sv-SE"/>
+        </w:rPr>
+        <w:t xml:space="preserve">styra upp sin K8s infrastruktur. Viktigt att tänka på är loggning och </w:t>
+      </w:r>
+      <w:proofErr w:type="spellStart"/>
+      <w:r>
+        <w:rPr>
+          <w:lang w:val="sv-SE"/>
+        </w:rPr>
+        <w:t>monitoring</w:t>
+      </w:r>
+      <w:proofErr w:type="spellEnd"/>
+      <w:r>
+        <w:rPr>
+          <w:lang w:val="sv-SE"/>
+        </w:rPr>
+        <w:t xml:space="preserve">. Öka säkerheten följer med. Se till att inte använda inofficiella </w:t>
+      </w:r>
+      <w:proofErr w:type="spellStart"/>
+      <w:r>
+        <w:rPr>
+          <w:lang w:val="sv-SE"/>
+        </w:rPr>
+        <w:t>Docker</w:t>
+      </w:r>
+      <w:proofErr w:type="spellEnd"/>
+      <w:r>
+        <w:rPr>
+          <w:lang w:val="sv-SE"/>
+        </w:rPr>
+        <w:t xml:space="preserve"> images och</w:t>
+      </w:r>
+      <w:r>
+        <w:rPr>
+          <w:lang w:val="sv-SE"/>
+        </w:rPr>
+        <w:t xml:space="preserve"> </w:t>
+      </w:r>
+      <w:r>
+        <w:rPr>
+          <w:lang w:val="sv-SE"/>
+        </w:rPr>
+        <w:t xml:space="preserve">se till att </w:t>
+      </w:r>
+      <w:r>
+        <w:rPr>
+          <w:lang w:val="sv-SE"/>
+        </w:rPr>
+        <w:t xml:space="preserve">skaffa en privat registerserver för </w:t>
+      </w:r>
+      <w:proofErr w:type="spellStart"/>
+      <w:r>
+        <w:rPr>
+          <w:lang w:val="sv-SE"/>
+        </w:rPr>
+        <w:t>Docker</w:t>
+      </w:r>
+      <w:proofErr w:type="spellEnd"/>
+      <w:r>
+        <w:rPr>
+          <w:lang w:val="sv-SE"/>
+        </w:rPr>
+        <w:t xml:space="preserve"> images. </w:t>
+      </w:r>
+      <w:r>
+        <w:rPr>
+          <w:lang w:val="sv-SE"/>
+        </w:rPr>
+        <w:t xml:space="preserve">Andra säkerhetsaspekter att tänka på är autentisering </w:t>
+      </w:r>
+      <w:r>
+        <w:rPr>
+          <w:lang w:val="sv-SE"/>
+        </w:rPr>
+        <w:t xml:space="preserve">såsom multifaktor </w:t>
+      </w:r>
+      <w:r>
+        <w:rPr>
+          <w:lang w:val="sv-SE"/>
+        </w:rPr>
+        <w:t xml:space="preserve">och specifika protokoll. Rollbaserad åtkomstkontroll får heller inte glömmas bort. </w:t>
+      </w:r>
+      <w:proofErr w:type="spellStart"/>
+      <w:r>
+        <w:rPr>
+          <w:lang w:val="sv-SE"/>
+        </w:rPr>
+        <w:t>Load</w:t>
+      </w:r>
+      <w:proofErr w:type="spellEnd"/>
+      <w:r>
+        <w:rPr>
+          <w:lang w:val="sv-SE"/>
+        </w:rPr>
+        <w:t xml:space="preserve"> </w:t>
+      </w:r>
+      <w:proofErr w:type="spellStart"/>
+      <w:r>
+        <w:rPr>
+          <w:lang w:val="sv-SE"/>
+        </w:rPr>
+        <w:t>Balancing</w:t>
+      </w:r>
+      <w:proofErr w:type="spellEnd"/>
+      <w:r>
+        <w:rPr>
+          <w:lang w:val="sv-SE"/>
+        </w:rPr>
+        <w:t xml:space="preserve"> och Ingress ska betänkas. Man måste även ha i åtanken hur man ska konfigurera sin infrastruktur när nya versioner släpps där man måste uppgradera sina produktionskluster och se till att undvika så mycket driftstopp som möjligt. </w:t>
+      </w:r>
+      <w:proofErr w:type="spellStart"/>
+      <w:r>
+        <w:rPr>
+          <w:lang w:val="sv-SE"/>
+        </w:rPr>
+        <w:t>Managed</w:t>
+      </w:r>
+      <w:proofErr w:type="spellEnd"/>
+      <w:r>
+        <w:rPr>
+          <w:lang w:val="sv-SE"/>
+        </w:rPr>
+        <w:t xml:space="preserve"> services ska tydligen enligt en sida vara något väldigt viktigt. Detta beror på hur mycket man känner till sin </w:t>
+      </w:r>
+      <w:r>
+        <w:rPr>
+          <w:lang w:val="sv-SE"/>
+        </w:rPr>
+        <w:t xml:space="preserve">infrastruktur </w:t>
+      </w:r>
+      <w:r>
+        <w:rPr>
+          <w:lang w:val="sv-SE"/>
+        </w:rPr>
+        <w:t>i K8s</w:t>
+      </w:r>
+      <w:r>
+        <w:rPr>
+          <w:lang w:val="sv-SE"/>
+        </w:rPr>
+        <w:t>, anser jag</w:t>
+      </w:r>
+      <w:r>
+        <w:rPr>
+          <w:lang w:val="sv-SE"/>
+        </w:rPr>
+        <w:t>.</w:t>
+      </w:r>
     </w:p>
     <w:p>
       <w:pPr>
@@ -5534,6 +5759,127 @@
           <w:lang w:val="sv-SE"/>
         </w:rPr>
       </w:pPr>
+      <w:r>
+        <w:rPr>
+          <w:lang w:val="sv-SE"/>
+        </w:rPr>
+        <w:t xml:space="preserve">I början kan det kännas tungt, med de olika koncepten och strukturen. Men desto mer man knappar på det och läser om det, desto enklare blir det. Jag förstår vad en </w:t>
+      </w:r>
+      <w:proofErr w:type="spellStart"/>
+      <w:r>
+        <w:rPr>
+          <w:lang w:val="sv-SE"/>
+        </w:rPr>
+        <w:t>Deployment</w:t>
+      </w:r>
+      <w:proofErr w:type="spellEnd"/>
+      <w:r>
+        <w:rPr>
+          <w:lang w:val="sv-SE"/>
+        </w:rPr>
+        <w:t xml:space="preserve"> är, varför man skapar Services för att utsätta sina applikationer för åtkomst utanför klustret. Ingress funkar som en fin </w:t>
+      </w:r>
+      <w:proofErr w:type="spellStart"/>
+      <w:r>
+        <w:rPr>
+          <w:lang w:val="sv-SE"/>
+        </w:rPr>
+        <w:t>routing</w:t>
+      </w:r>
+      <w:proofErr w:type="spellEnd"/>
+      <w:r>
+        <w:rPr>
+          <w:lang w:val="sv-SE"/>
+        </w:rPr>
+        <w:t xml:space="preserve"> för olika delar (</w:t>
+      </w:r>
+      <w:proofErr w:type="spellStart"/>
+      <w:r>
+        <w:rPr>
+          <w:lang w:val="sv-SE"/>
+        </w:rPr>
+        <w:t>paths</w:t>
+      </w:r>
+      <w:proofErr w:type="spellEnd"/>
+      <w:r>
+        <w:rPr>
+          <w:lang w:val="sv-SE"/>
+        </w:rPr>
+        <w:t>) inom domänen. När jag skapade min Microblogg i K8s så försökte jag hålla mig till deras manual, API referens (</w:t>
+      </w:r>
+      <w:r>
+        <w:rPr>
+          <w:lang w:val="sv-SE"/>
+        </w:rPr>
+        <w:t>https</w:t>
+      </w:r>
+      <w:proofErr w:type="gramStart"/>
+      <w:r>
+        <w:rPr>
+          <w:lang w:val="sv-SE"/>
+        </w:rPr>
+        <w:t>://</w:t>
+      </w:r>
+      <w:proofErr w:type="gramEnd"/>
+      <w:r>
+        <w:rPr>
+          <w:lang w:val="sv-SE"/>
+        </w:rPr>
+        <w:t>kubernetes.io/docs/reference/generated/kubernetes-api/v1.20/</w:t>
+      </w:r>
+      <w:r>
+        <w:rPr>
+          <w:lang w:val="sv-SE"/>
+        </w:rPr>
+        <w:t>). Jag föredrar referenser som är väldigt tydliga och säger vilka objekt/</w:t>
+      </w:r>
+      <w:proofErr w:type="spellStart"/>
+      <w:r>
+        <w:rPr>
+          <w:lang w:val="sv-SE"/>
+        </w:rPr>
+        <w:t>properties</w:t>
+      </w:r>
+      <w:proofErr w:type="spellEnd"/>
+      <w:r>
+        <w:rPr>
+          <w:lang w:val="sv-SE"/>
+        </w:rPr>
+        <w:t xml:space="preserve"> är obligatoriska att använda i sin konfigurationsfil. I det här fallet var K8s referens inte så duktig på just den biten. </w:t>
+      </w:r>
+    </w:p>
+    <w:p>
+      <w:pPr>
+        <w:rPr>
+          <w:lang w:val="sv-SE"/>
+        </w:rPr>
+      </w:pPr>
+      <w:r>
+        <w:rPr>
+          <w:lang w:val="sv-SE"/>
+        </w:rPr>
+        <w:t>Det kändes bra att jobba med K8s</w:t>
+      </w:r>
+      <w:r>
+        <w:rPr>
+          <w:lang w:val="sv-SE"/>
+        </w:rPr>
+        <w:t xml:space="preserve"> fast det tog några timmar att få till bloggen</w:t>
+      </w:r>
+      <w:r>
+        <w:rPr>
+          <w:lang w:val="sv-SE"/>
+        </w:rPr>
+        <w:t>. Första steget var att få till en giltig konfigurationsfil utan valideringsfel. Det andra steget var sen att få filen att göra som man skapat den till att göra. Det sista steget var att få filen att kommunicera med andra filer.</w:t>
+      </w:r>
+      <w:r>
+        <w:rPr>
+          <w:lang w:val="sv-SE"/>
+        </w:rPr>
+        <w:t xml:space="preserve"> Dessa olika steg kan verka jobbiga, mindre jobbiga, att få till.</w:t>
+      </w:r>
+      <w:bookmarkStart w:id="0" w:name="_GoBack"/>
+      <w:bookmarkEnd w:id="0"/>
     </w:p>
     <w:sectPr>
       <w:pgSz w:w="12240" w:h="15840"/>

</xml_diff>